<commit_message>
fixed a typo, put -prune instead of --prune
</commit_message>
<xml_diff>
--- a/git_help.docx
+++ b/git_help.docx
@@ -317,15 +317,7 @@
         </w:numPr>
       </w:pPr>
       <w:r>
-        <w:t xml:space="preserve">You have a local repository but you can’t just shove work in there yet! You need to make </w:t>
-      </w:r>
-      <w:proofErr w:type="gramStart"/>
-      <w:r>
-        <w:t>separate</w:t>
-      </w:r>
-      <w:proofErr w:type="gramEnd"/>
-      <w:r>
-        <w:t xml:space="preserve"> </w:t>
+        <w:t xml:space="preserve">You have a local repository but you can’t just shove work in there yet! You need to make separate </w:t>
       </w:r>
       <w:r>
         <w:rPr>
@@ -856,13 +848,30 @@
         <w:t>,</w:t>
       </w:r>
       <w:r>
-        <w:t xml:space="preserve"> which grabs all changes from the upstream (our master project). If you want to be advanced you can use </w:t>
-      </w:r>
-      <w:r>
-        <w:rPr>
-          <w:b/>
-        </w:rPr>
-        <w:t>git fetch --all -prune</w:t>
+        <w:t xml:space="preserve"> which grabs all changes fro</w:t>
+      </w:r>
+      <w:bookmarkStart w:id="0" w:name="_GoBack"/>
+      <w:bookmarkEnd w:id="0"/>
+      <w:r>
+        <w:t xml:space="preserve">m the upstream (our master project). If you want to be advanced you can use </w:t>
+      </w:r>
+      <w:r>
+        <w:rPr>
+          <w:b/>
+        </w:rPr>
+        <w:t xml:space="preserve">git fetch --all </w:t>
+      </w:r>
+      <w:r>
+        <w:rPr>
+          <w:b/>
+        </w:rPr>
+        <w:t>-</w:t>
+      </w:r>
+      <w:r>
+        <w:rPr>
+          <w:b/>
+        </w:rPr>
+        <w:t>-prune</w:t>
       </w:r>
       <w:r>
         <w:t>, which also deletes any local branches that have been deleted on GitHub (you would delete them on GitHub for when the branch was merged into the master project, which makes their purpose fulfilled and their required existence at an end).</w:t>
@@ -901,10 +910,7 @@
     <w:p/>
     <w:p/>
     <w:p/>
-    <w:p>
-      <w:bookmarkStart w:id="0" w:name="_GoBack"/>
-      <w:bookmarkEnd w:id="0"/>
-    </w:p>
+    <w:p/>
     <w:p>
       <w:pPr>
         <w:jc w:val="center"/>

</xml_diff>